<commit_message>
add all mobile design
</commit_message>
<xml_diff>
--- a/frontend/src/pics/CV-ClementPENOT.docx
+++ b/frontend/src/pics/CV-ClementPENOT.docx
@@ -198,23 +198,12 @@
                                 <w:sz w:val="24"/>
                                 <w:szCs w:val="24"/>
                               </w:rPr>
-                              <w:t>22 chemin de l’</w:t>
+                              <w:t>22 chemin de l’Urille</w:t>
                             </w:r>
-                            <w:proofErr w:type="spellStart"/>
-                            <w:r>
-                              <w:rPr>
-                                <w:rFonts w:ascii="Garamond" w:hAnsi="Garamond"/>
-                                <w:color w:val="000000"/>
-                                <w:sz w:val="24"/>
-                                <w:szCs w:val="24"/>
-                              </w:rPr>
-                              <w:t>Urille</w:t>
-                            </w:r>
-                            <w:proofErr w:type="spellEnd"/>
                           </w:p>
                           <w:p>
                             <w:pPr>
-                              <w:pStyle w:val="ListParagraph"/>
+                              <w:pStyle w:val="Paragraphedeliste"/>
                               <w:ind w:left="0" w:firstLine="0"/>
                               <w:rPr>
                                 <w:rFonts w:ascii="Garamond" w:hAnsi="Garamond"/>
@@ -235,7 +224,7 @@
                           </w:p>
                           <w:p>
                             <w:pPr>
-                              <w:pStyle w:val="ListParagraph"/>
+                              <w:pStyle w:val="Paragraphedeliste"/>
                               <w:ind w:left="0" w:firstLine="0"/>
                               <w:rPr>
                                 <w:rFonts w:ascii="Garamond" w:hAnsi="Garamond"/>
@@ -247,7 +236,7 @@
                           </w:p>
                           <w:p>
                             <w:pPr>
-                              <w:pStyle w:val="ListParagraph"/>
+                              <w:pStyle w:val="Paragraphedeliste"/>
                               <w:ind w:left="0" w:firstLine="0"/>
                               <w:rPr>
                                 <w:rFonts w:ascii="Garamond" w:hAnsi="Garamond"/>
@@ -460,23 +449,12 @@
                           <w:sz w:val="24"/>
                           <w:szCs w:val="24"/>
                         </w:rPr>
-                        <w:t>22 chemin de l’</w:t>
+                        <w:t>22 chemin de l’Urille</w:t>
                       </w:r>
-                      <w:proofErr w:type="spellStart"/>
-                      <w:r>
-                        <w:rPr>
-                          <w:rFonts w:ascii="Garamond" w:hAnsi="Garamond"/>
-                          <w:color w:val="000000"/>
-                          <w:sz w:val="24"/>
-                          <w:szCs w:val="24"/>
-                        </w:rPr>
-                        <w:t>Urille</w:t>
-                      </w:r>
-                      <w:proofErr w:type="spellEnd"/>
                     </w:p>
                     <w:p>
                       <w:pPr>
-                        <w:pStyle w:val="ListParagraph"/>
+                        <w:pStyle w:val="Paragraphedeliste"/>
                         <w:ind w:left="0" w:firstLine="0"/>
                         <w:rPr>
                           <w:rFonts w:ascii="Garamond" w:hAnsi="Garamond"/>
@@ -497,7 +475,7 @@
                     </w:p>
                     <w:p>
                       <w:pPr>
-                        <w:pStyle w:val="ListParagraph"/>
+                        <w:pStyle w:val="Paragraphedeliste"/>
                         <w:ind w:left="0" w:firstLine="0"/>
                         <w:rPr>
                           <w:rFonts w:ascii="Garamond" w:hAnsi="Garamond"/>
@@ -509,7 +487,7 @@
                     </w:p>
                     <w:p>
                       <w:pPr>
-                        <w:pStyle w:val="ListParagraph"/>
+                        <w:pStyle w:val="Paragraphedeliste"/>
                         <w:ind w:left="0" w:firstLine="0"/>
                         <w:rPr>
                           <w:rFonts w:ascii="Garamond" w:hAnsi="Garamond"/>
@@ -698,7 +676,7 @@
     </w:p>
     <w:p>
       <w:pPr>
-        <w:pStyle w:val="BodyText"/>
+        <w:pStyle w:val="Corpsdetexte"/>
         <w:spacing w:line="276" w:lineRule="auto"/>
         <w:ind w:left="2880" w:right="284"/>
         <w:jc w:val="center"/>
@@ -727,7 +705,7 @@
     </w:p>
     <w:p>
       <w:pPr>
-        <w:pStyle w:val="BodyText"/>
+        <w:pStyle w:val="Corpsdetexte"/>
         <w:spacing w:line="276" w:lineRule="auto"/>
         <w:ind w:left="2880" w:right="284"/>
         <w:jc w:val="center"/>
@@ -791,7 +769,7 @@
     </w:p>
     <w:p>
       <w:pPr>
-        <w:pStyle w:val="Heading1"/>
+        <w:pStyle w:val="Titre1"/>
         <w:ind w:right="284"/>
         <w:rPr>
           <w:rFonts w:ascii="Garamond" w:hAnsi="Garamond"/>
@@ -821,7 +799,7 @@
     </w:p>
     <w:p>
       <w:pPr>
-        <w:pStyle w:val="BodyText"/>
+        <w:pStyle w:val="Corpsdetexte"/>
         <w:ind w:left="3600" w:right="284"/>
         <w:rPr>
           <w:rFonts w:asciiTheme="minorHAnsi" w:hAnsiTheme="minorHAnsi" w:cstheme="minorHAnsi"/>
@@ -836,7 +814,7 @@
     </w:p>
     <w:p>
       <w:pPr>
-        <w:pStyle w:val="BodyText"/>
+        <w:pStyle w:val="Corpsdetexte"/>
         <w:ind w:left="2880" w:right="284"/>
         <w:rPr>
           <w:rFonts w:ascii="Garamond" w:hAnsi="Garamond"/>
@@ -887,7 +865,7 @@
     </w:p>
     <w:p>
       <w:pPr>
-        <w:pStyle w:val="BodyText"/>
+        <w:pStyle w:val="Corpsdetexte"/>
         <w:ind w:left="2880" w:right="284"/>
         <w:rPr>
           <w:rFonts w:ascii="Garamond" w:hAnsi="Garamond"/>
@@ -1067,7 +1045,7 @@
     </w:p>
     <w:p>
       <w:pPr>
-        <w:pStyle w:val="BodyText"/>
+        <w:pStyle w:val="Corpsdetexte"/>
         <w:spacing w:before="120"/>
         <w:ind w:left="3600" w:right="284"/>
         <w:rPr>
@@ -1089,7 +1067,6 @@
         </w:rPr>
         <w:tab/>
       </w:r>
-      <w:proofErr w:type="gramStart"/>
       <w:r>
         <w:rPr>
           <w:rFonts w:ascii="Garamond" w:hAnsi="Garamond"/>
@@ -1110,16 +1087,7 @@
           <w:i/>
           <w:iCs/>
         </w:rPr>
-        <w:t>2020</w:t>
-      </w:r>
-      <w:proofErr w:type="gramEnd"/>
-      <w:r>
-        <w:rPr>
-          <w:rFonts w:ascii="Garamond" w:hAnsi="Garamond"/>
-          <w:i/>
-          <w:iCs/>
-        </w:rPr>
-        <w:t>-2021</w:t>
+        <w:t>2020-2021</w:t>
       </w:r>
     </w:p>
     <w:p>
@@ -1142,7 +1110,7 @@
     </w:p>
     <w:p>
       <w:pPr>
-        <w:pStyle w:val="BodyText"/>
+        <w:pStyle w:val="Corpsdetexte"/>
         <w:spacing w:before="120"/>
         <w:ind w:left="3600" w:right="284"/>
         <w:rPr>
@@ -1170,7 +1138,7 @@
     </w:p>
     <w:p>
       <w:pPr>
-        <w:pStyle w:val="BodyText"/>
+        <w:pStyle w:val="Corpsdetexte"/>
         <w:spacing w:before="120"/>
         <w:ind w:left="3600" w:right="284"/>
         <w:rPr>
@@ -1218,7 +1186,7 @@
     </w:p>
     <w:p>
       <w:pPr>
-        <w:pStyle w:val="BodyText"/>
+        <w:pStyle w:val="Corpsdetexte"/>
         <w:spacing w:before="120"/>
         <w:ind w:left="3600" w:right="284"/>
         <w:rPr>
@@ -1301,7 +1269,7 @@
     </w:p>
     <w:p>
       <w:pPr>
-        <w:pStyle w:val="BodyText"/>
+        <w:pStyle w:val="Corpsdetexte"/>
         <w:spacing w:before="13"/>
         <w:ind w:left="3600" w:right="284"/>
         <w:rPr>
@@ -1432,7 +1400,7 @@
     </w:p>
     <w:p>
       <w:pPr>
-        <w:pStyle w:val="BodyText"/>
+        <w:pStyle w:val="Corpsdetexte"/>
         <w:ind w:left="3600" w:right="284"/>
         <w:rPr>
           <w:rFonts w:ascii="Garamond" w:hAnsi="Garamond"/>
@@ -1462,10 +1430,13 @@
           <w:sz w:val="24"/>
           <w:szCs w:val="24"/>
         </w:rPr>
-        <w:t xml:space="preserve">Java/ </w:t>
-      </w:r>
-      <w:proofErr w:type="spellStart"/>
-      <w:r>
+        <w:t xml:space="preserve">Java/ Golang /JS / HTML /Tailwind </w:t>
+      </w:r>
+    </w:p>
+    <w:p>
+      <w:pPr>
+        <w:pStyle w:val="Corpsdetexte"/>
+        <w:ind w:left="3600" w:right="284"/>
         <w:rPr>
           <w:rFonts w:ascii="Garamond" w:hAnsi="Garamond"/>
           <w:b/>
@@ -1474,9 +1445,7 @@
           <w:sz w:val="24"/>
           <w:szCs w:val="24"/>
         </w:rPr>
-        <w:t>Golang</w:t>
-      </w:r>
-      <w:proofErr w:type="spellEnd"/>
+      </w:pPr>
       <w:r>
         <w:rPr>
           <w:rFonts w:ascii="Garamond" w:hAnsi="Garamond"/>
@@ -1486,9 +1455,8 @@
           <w:sz w:val="24"/>
           <w:szCs w:val="24"/>
         </w:rPr>
-        <w:t xml:space="preserve"> /JS / HTML /</w:t>
-      </w:r>
-      <w:proofErr w:type="spellStart"/>
+        <w:t>Autoformation par plateforme en ligne</w:t>
+      </w:r>
       <w:r>
         <w:rPr>
           <w:rFonts w:ascii="Garamond" w:hAnsi="Garamond"/>
@@ -1498,9 +1466,8 @@
           <w:sz w:val="24"/>
           <w:szCs w:val="24"/>
         </w:rPr>
-        <w:t>Tailwind</w:t>
-      </w:r>
-      <w:proofErr w:type="spellEnd"/>
+        <w:t> :</w:t>
+      </w:r>
       <w:r>
         <w:rPr>
           <w:rFonts w:ascii="Garamond" w:hAnsi="Garamond"/>
@@ -1512,11 +1479,7 @@
         </w:rPr>
         <w:t xml:space="preserve"> </w:t>
       </w:r>
-    </w:p>
-    <w:p>
-      <w:pPr>
-        <w:pStyle w:val="BodyText"/>
-        <w:ind w:left="3600" w:right="284"/>
+      <w:r>
         <w:rPr>
           <w:rFonts w:ascii="Garamond" w:hAnsi="Garamond"/>
           <w:b/>
@@ -1525,55 +1488,12 @@
           <w:sz w:val="24"/>
           <w:szCs w:val="24"/>
         </w:rPr>
-      </w:pPr>
-      <w:r>
-        <w:rPr>
-          <w:rFonts w:ascii="Garamond" w:hAnsi="Garamond"/>
-          <w:b/>
-          <w:bCs/>
-          <w:w w:val="95"/>
-          <w:sz w:val="24"/>
-          <w:szCs w:val="24"/>
-        </w:rPr>
-        <w:t>Autoformation par plateforme en ligne</w:t>
-      </w:r>
-      <w:r>
-        <w:rPr>
-          <w:rFonts w:ascii="Garamond" w:hAnsi="Garamond"/>
-          <w:b/>
-          <w:bCs/>
-          <w:w w:val="95"/>
-          <w:sz w:val="24"/>
-          <w:szCs w:val="24"/>
-        </w:rPr>
-        <w:t> :</w:t>
-      </w:r>
-      <w:r>
-        <w:rPr>
-          <w:rFonts w:ascii="Garamond" w:hAnsi="Garamond"/>
-          <w:b/>
-          <w:bCs/>
-          <w:w w:val="95"/>
-          <w:sz w:val="24"/>
-          <w:szCs w:val="24"/>
-        </w:rPr>
-        <w:t xml:space="preserve"> </w:t>
-      </w:r>
-      <w:r>
-        <w:rPr>
-          <w:rFonts w:ascii="Garamond" w:hAnsi="Garamond"/>
-          <w:b/>
-          <w:bCs/>
-          <w:w w:val="95"/>
-          <w:sz w:val="24"/>
-          <w:szCs w:val="24"/>
-        </w:rPr>
         <w:t>PHP/Symfony/ Python</w:t>
       </w:r>
     </w:p>
     <w:p>
       <w:pPr>
-        <w:pStyle w:val="BodyText"/>
+        <w:pStyle w:val="Corpsdetexte"/>
         <w:ind w:left="3600" w:right="284"/>
         <w:rPr>
           <w:rFonts w:ascii="Garamond" w:hAnsi="Garamond"/>
@@ -1640,7 +1560,7 @@
     </w:p>
     <w:p>
       <w:pPr>
-        <w:pStyle w:val="BodyText"/>
+        <w:pStyle w:val="Corpsdetexte"/>
         <w:ind w:left="3600" w:right="284"/>
         <w:rPr>
           <w:rFonts w:asciiTheme="minorHAnsi" w:hAnsiTheme="minorHAnsi" w:cstheme="minorHAnsi"/>
@@ -1688,7 +1608,7 @@
       <w:hyperlink r:id="rId6" w:history="1">
         <w:r>
           <w:rPr>
-            <w:rStyle w:val="Hyperlink"/>
+            <w:rStyle w:val="Lienhypertexte"/>
             <w:rFonts w:ascii="Garamond" w:hAnsi="Garamond"/>
             <w:b/>
             <w:bCs/>
@@ -1713,7 +1633,7 @@
     </w:p>
     <w:p>
       <w:pPr>
-        <w:pStyle w:val="BodyText"/>
+        <w:pStyle w:val="Corpsdetexte"/>
         <w:ind w:left="2880" w:right="284"/>
         <w:rPr>
           <w:rFonts w:ascii="Garamond" w:hAnsi="Garamond"/>
@@ -1724,7 +1644,7 @@
     </w:p>
     <w:p>
       <w:pPr>
-        <w:pStyle w:val="BodyText"/>
+        <w:pStyle w:val="Corpsdetexte"/>
         <w:ind w:left="2880" w:right="284"/>
         <w:rPr>
           <w:rFonts w:ascii="Garamond" w:hAnsi="Garamond"/>
@@ -1775,7 +1695,7 @@
     </w:p>
     <w:p>
       <w:pPr>
-        <w:pStyle w:val="BodyText"/>
+        <w:pStyle w:val="Corpsdetexte"/>
         <w:spacing w:before="120"/>
         <w:ind w:left="680" w:right="284"/>
         <w:rPr>
@@ -1819,7 +1739,7 @@
     </w:p>
     <w:p>
       <w:pPr>
-        <w:pStyle w:val="BodyText"/>
+        <w:pStyle w:val="Corpsdetexte"/>
         <w:ind w:left="3600"/>
         <w:rPr>
           <w:rFonts w:ascii="Garamond" w:hAnsi="Garamond"/>
@@ -1853,7 +1773,7 @@
           <w:sz w:val="24"/>
           <w:szCs w:val="24"/>
         </w:rPr>
-        <w:t xml:space="preserve">   </w:t>
+        <w:t xml:space="preserve">  </w:t>
       </w:r>
       <w:r>
         <w:rPr>
@@ -1868,7 +1788,7 @@
     </w:p>
     <w:p>
       <w:pPr>
-        <w:pStyle w:val="BodyText"/>
+        <w:pStyle w:val="Corpsdetexte"/>
         <w:ind w:left="3600"/>
       </w:pPr>
       <w:r>
@@ -1894,25 +1814,7 @@
           <w:sz w:val="24"/>
           <w:szCs w:val="24"/>
         </w:rPr>
-        <w:t>Organisme « </w:t>
-      </w:r>
-      <w:proofErr w:type="spellStart"/>
-      <w:r>
-        <w:rPr>
-          <w:rFonts w:ascii="Garamond" w:hAnsi="Garamond"/>
-          <w:sz w:val="24"/>
-          <w:szCs w:val="24"/>
-        </w:rPr>
-        <w:t>Parlercomailleurs</w:t>
-      </w:r>
-      <w:proofErr w:type="spellEnd"/>
-      <w:r>
-        <w:rPr>
-          <w:rFonts w:ascii="Garamond" w:hAnsi="Garamond"/>
-          <w:sz w:val="24"/>
-          <w:szCs w:val="24"/>
-        </w:rPr>
-        <w:t xml:space="preserve"> »                                       </w:t>
+        <w:t xml:space="preserve">Organisme « Parlercomailleurs »                                       </w:t>
       </w:r>
       <w:r>
         <w:rPr>
@@ -1962,7 +1864,7 @@
     </w:p>
     <w:p>
       <w:pPr>
-        <w:pStyle w:val="ListParagraph"/>
+        <w:pStyle w:val="Paragraphedeliste"/>
         <w:tabs>
           <w:tab w:val="left" w:pos="597"/>
         </w:tabs>
@@ -2050,9 +1952,19 @@
           <w:sz w:val="24"/>
           <w:szCs w:val="24"/>
         </w:rPr>
-        <w:t xml:space="preserve">                </w:t>
-      </w:r>
-      <w:proofErr w:type="gramStart"/>
+        <w:t xml:space="preserve">               </w:t>
+      </w:r>
+      <w:r>
+        <w:rPr>
+          <w:rFonts w:ascii="Garamond" w:hAnsi="Garamond"/>
+          <w:bCs/>
+          <w:w w:val="95"/>
+          <w:sz w:val="24"/>
+          <w:szCs w:val="24"/>
+        </w:rPr>
+        <w:tab/>
+        <w:t xml:space="preserve">       </w:t>
+      </w:r>
       <w:r>
         <w:rPr>
           <w:rFonts w:ascii="Garamond" w:hAnsi="Garamond"/>
@@ -2063,20 +1975,7 @@
           <w:sz w:val="24"/>
           <w:szCs w:val="24"/>
         </w:rPr>
-        <w:t>Décembre</w:t>
-      </w:r>
-      <w:proofErr w:type="gramEnd"/>
-      <w:r>
-        <w:rPr>
-          <w:rFonts w:ascii="Garamond" w:hAnsi="Garamond"/>
-          <w:bCs/>
-          <w:i/>
-          <w:iCs/>
-          <w:w w:val="95"/>
-          <w:sz w:val="24"/>
-          <w:szCs w:val="24"/>
-        </w:rPr>
-        <w:t xml:space="preserve"> 2019</w:t>
+        <w:t>Décembre 2019</w:t>
       </w:r>
     </w:p>
     <w:p>
@@ -2163,7 +2062,6 @@
         </w:rPr>
         <w:t xml:space="preserve">PSC1                                                                     </w:t>
       </w:r>
-      <w:proofErr w:type="gramStart"/>
       <w:r>
         <w:rPr>
           <w:rFonts w:ascii="Garamond" w:hAnsi="Garamond"/>
@@ -2174,20 +2072,7 @@
           <w:sz w:val="24"/>
           <w:szCs w:val="24"/>
         </w:rPr>
-        <w:t>Avril</w:t>
-      </w:r>
-      <w:proofErr w:type="gramEnd"/>
-      <w:r>
-        <w:rPr>
-          <w:rFonts w:ascii="Garamond" w:hAnsi="Garamond"/>
-          <w:bCs/>
-          <w:i/>
-          <w:iCs/>
-          <w:w w:val="95"/>
-          <w:sz w:val="24"/>
-          <w:szCs w:val="24"/>
-        </w:rPr>
-        <w:t xml:space="preserve"> 2018</w:t>
+        <w:t>Avril 2018</w:t>
       </w:r>
     </w:p>
     <w:p>
@@ -2207,7 +2092,7 @@
     </w:p>
     <w:p>
       <w:pPr>
-        <w:pStyle w:val="ListParagraph"/>
+        <w:pStyle w:val="Paragraphedeliste"/>
         <w:tabs>
           <w:tab w:val="left" w:pos="597"/>
         </w:tabs>
@@ -2261,7 +2146,7 @@
     </w:p>
     <w:p>
       <w:pPr>
-        <w:pStyle w:val="ListParagraph"/>
+        <w:pStyle w:val="Paragraphedeliste"/>
         <w:tabs>
           <w:tab w:val="left" w:pos="597"/>
         </w:tabs>
@@ -2307,22 +2192,12 @@
           <w:sz w:val="24"/>
           <w:szCs w:val="24"/>
         </w:rPr>
-        <w:t xml:space="preserve">Triathlon, Chronométreur Natation, </w:t>
-      </w:r>
-      <w:proofErr w:type="gramStart"/>
-      <w:r>
-        <w:rPr>
-          <w:rFonts w:ascii="Garamond" w:hAnsi="Garamond"/>
-          <w:sz w:val="24"/>
-          <w:szCs w:val="24"/>
-        </w:rPr>
-        <w:t>Musique,…</w:t>
-      </w:r>
-      <w:proofErr w:type="gramEnd"/>
-    </w:p>
-    <w:p>
-      <w:pPr>
-        <w:pStyle w:val="BodyText"/>
+        <w:t>Triathlon, Chronométreur Natation, Musique,…</w:t>
+      </w:r>
+    </w:p>
+    <w:p>
+      <w:pPr>
+        <w:pStyle w:val="Corpsdetexte"/>
         <w:ind w:right="284"/>
         <w:rPr>
           <w:rFonts w:ascii="Garamond" w:hAnsi="Garamond"/>
@@ -2334,7 +2209,7 @@
     </w:p>
     <w:p>
       <w:pPr>
-        <w:pStyle w:val="BodyText"/>
+        <w:pStyle w:val="Corpsdetexte"/>
         <w:ind w:left="3600" w:right="284"/>
         <w:rPr>
           <w:rFonts w:ascii="Garamond" w:hAnsi="Garamond"/>
@@ -2346,7 +2221,7 @@
     </w:p>
     <w:p>
       <w:pPr>
-        <w:pStyle w:val="Heading1"/>
+        <w:pStyle w:val="Titre1"/>
         <w:ind w:right="284"/>
         <w:rPr>
           <w:rFonts w:ascii="Garamond" w:hAnsi="Garamond"/>
@@ -2367,7 +2242,7 @@
     </w:p>
     <w:p>
       <w:pPr>
-        <w:pStyle w:val="Heading1"/>
+        <w:pStyle w:val="Titre1"/>
         <w:ind w:right="284"/>
         <w:rPr>
           <w:rFonts w:ascii="Garamond" w:hAnsi="Garamond"/>
@@ -2505,7 +2380,6 @@
         <w:tab/>
         <w:t xml:space="preserve">         </w:t>
       </w:r>
-      <w:proofErr w:type="gramStart"/>
       <w:r>
         <w:rPr>
           <w:rStyle w:val="Formatvorlage1Zchn"/>
@@ -2519,7 +2393,6 @@
         </w:rPr>
         <w:t>Janvier</w:t>
       </w:r>
-      <w:proofErr w:type="gramEnd"/>
       <w:r>
         <w:rPr>
           <w:rStyle w:val="Formatvorlage1Zchn"/>
@@ -3138,10 +3011,10 @@
       <w:lang w:val="fr-FR" w:eastAsia="fr-FR" w:bidi="fr-FR"/>
     </w:rPr>
   </w:style>
-  <w:style w:type="paragraph" w:styleId="Heading1">
+  <w:style w:type="paragraph" w:styleId="Titre1">
     <w:name w:val="heading 1"/>
     <w:basedOn w:val="Normal"/>
-    <w:link w:val="Heading1Char"/>
+    <w:link w:val="Titre1Car"/>
     <w:uiPriority w:val="9"/>
     <w:qFormat/>
     <w:pPr>
@@ -3154,7 +3027,7 @@
       <w:szCs w:val="26"/>
     </w:rPr>
   </w:style>
-  <w:style w:type="paragraph" w:styleId="Heading2">
+  <w:style w:type="paragraph" w:styleId="Titre2">
     <w:name w:val="heading 2"/>
     <w:basedOn w:val="Normal"/>
     <w:uiPriority w:val="9"/>
@@ -3171,13 +3044,13 @@
       <w:bCs/>
     </w:rPr>
   </w:style>
-  <w:style w:type="character" w:default="1" w:styleId="DefaultParagraphFont">
+  <w:style w:type="character" w:default="1" w:styleId="Policepardfaut">
     <w:name w:val="Default Paragraph Font"/>
     <w:uiPriority w:val="1"/>
     <w:semiHidden/>
     <w:unhideWhenUsed/>
   </w:style>
-  <w:style w:type="table" w:default="1" w:styleId="TableNormal">
+  <w:style w:type="table" w:default="1" w:styleId="TableauNormal">
     <w:name w:val="Normal Table"/>
     <w:uiPriority w:val="99"/>
     <w:semiHidden/>
@@ -3192,7 +3065,7 @@
       </w:tblCellMar>
     </w:tblPr>
   </w:style>
-  <w:style w:type="numbering" w:default="1" w:styleId="NoList">
+  <w:style w:type="numbering" w:default="1" w:styleId="Aucuneliste">
     <w:name w:val="No List"/>
     <w:uiPriority w:val="99"/>
     <w:semiHidden/>
@@ -3416,15 +3289,15 @@
   </w:style>
   <w:style w:type="character" w:customStyle="1" w:styleId="apple-converted-space">
     <w:name w:val="apple-converted-space"/>
-    <w:basedOn w:val="DefaultParagraphFont"/>
+    <w:basedOn w:val="Policepardfaut"/>
     <w:qFormat/>
     <w:rPr>
       <w:rFonts w:cs="Times New Roman"/>
     </w:rPr>
   </w:style>
-  <w:style w:type="character" w:styleId="Strong">
+  <w:style w:type="character" w:styleId="lev">
     <w:name w:val="Strong"/>
-    <w:basedOn w:val="DefaultParagraphFont"/>
+    <w:basedOn w:val="Policepardfaut"/>
     <w:qFormat/>
     <w:rPr>
       <w:rFonts w:cs="Times New Roman"/>
@@ -3434,7 +3307,7 @@
   </w:style>
   <w:style w:type="character" w:customStyle="1" w:styleId="TitreCar">
     <w:name w:val="Titre Car"/>
-    <w:basedOn w:val="DefaultParagraphFont"/>
+    <w:basedOn w:val="Policepardfaut"/>
     <w:qFormat/>
     <w:rPr>
       <w:rFonts w:ascii="Candara" w:hAnsi="Candara" w:cs="Times New Roman"/>
@@ -3446,7 +3319,7 @@
   </w:style>
   <w:style w:type="character" w:customStyle="1" w:styleId="TextedebullesCar">
     <w:name w:val="Texte de bulles Car"/>
-    <w:basedOn w:val="DefaultParagraphFont"/>
+    <w:basedOn w:val="Policepardfaut"/>
     <w:qFormat/>
     <w:rPr>
       <w:rFonts w:ascii="Segoe UI" w:hAnsi="Segoe UI" w:cs="Segoe UI"/>
@@ -3454,10 +3327,10 @@
       <w:szCs w:val="18"/>
     </w:rPr>
   </w:style>
-  <w:style w:type="character" w:customStyle="1" w:styleId="NoSpacingChar">
-    <w:name w:val="No Spacing Char"/>
-    <w:basedOn w:val="DefaultParagraphFont"/>
-    <w:link w:val="NoSpacing"/>
+  <w:style w:type="character" w:customStyle="1" w:styleId="SansinterligneCar">
+    <w:name w:val="Sans interligne Car"/>
+    <w:basedOn w:val="Policepardfaut"/>
+    <w:link w:val="Sansinterligne"/>
     <w:uiPriority w:val="1"/>
     <w:qFormat/>
     <w:rsid w:val="00AC3E23"/>
@@ -3466,10 +3339,10 @@
       <w:lang w:val="fr-FR" w:eastAsia="fr-FR"/>
     </w:rPr>
   </w:style>
-  <w:style w:type="character" w:customStyle="1" w:styleId="BodyTextChar">
-    <w:name w:val="Body Text Char"/>
-    <w:basedOn w:val="DefaultParagraphFont"/>
-    <w:link w:val="BodyText"/>
+  <w:style w:type="character" w:customStyle="1" w:styleId="CorpsdetexteCar">
+    <w:name w:val="Corps de texte Car"/>
+    <w:basedOn w:val="Policepardfaut"/>
+    <w:link w:val="Corpsdetexte"/>
     <w:qFormat/>
     <w:rsid w:val="00A4634A"/>
     <w:rPr>
@@ -3984,10 +3857,10 @@
       <w:vertAlign w:val="baseline"/>
     </w:rPr>
   </w:style>
-  <w:style w:type="paragraph" w:customStyle="1" w:styleId="Titre">
-    <w:name w:val="Titre"/>
+  <w:style w:type="paragraph" w:customStyle="1" w:styleId="Titre10">
+    <w:name w:val="Titre1"/>
     <w:basedOn w:val="Normal"/>
-    <w:next w:val="BodyText"/>
+    <w:next w:val="Corpsdetexte"/>
     <w:qFormat/>
     <w:pPr>
       <w:keepNext/>
@@ -3999,19 +3872,19 @@
       <w:szCs w:val="28"/>
     </w:rPr>
   </w:style>
-  <w:style w:type="paragraph" w:styleId="BodyText">
+  <w:style w:type="paragraph" w:styleId="Corpsdetexte">
     <w:name w:val="Body Text"/>
     <w:basedOn w:val="Normal"/>
-    <w:link w:val="BodyTextChar"/>
-  </w:style>
-  <w:style w:type="paragraph" w:styleId="List">
+    <w:link w:val="CorpsdetexteCar"/>
+  </w:style>
+  <w:style w:type="paragraph" w:styleId="Liste">
     <w:name w:val="List"/>
-    <w:basedOn w:val="BodyText"/>
+    <w:basedOn w:val="Corpsdetexte"/>
     <w:rPr>
       <w:rFonts w:cs="Mangal"/>
     </w:rPr>
   </w:style>
-  <w:style w:type="paragraph" w:styleId="Caption">
+  <w:style w:type="paragraph" w:styleId="Lgende">
     <w:name w:val="caption"/>
     <w:basedOn w:val="Normal"/>
     <w:qFormat/>
@@ -4038,10 +3911,10 @@
       <w:rFonts w:cs="Mangal"/>
     </w:rPr>
   </w:style>
-  <w:style w:type="paragraph" w:styleId="Title">
+  <w:style w:type="paragraph" w:styleId="Titre">
     <w:name w:val="Title"/>
     <w:basedOn w:val="Normal"/>
-    <w:next w:val="BodyText"/>
+    <w:next w:val="Corpsdetexte"/>
     <w:uiPriority w:val="10"/>
     <w:qFormat/>
     <w:pPr>
@@ -4054,7 +3927,7 @@
       <w:szCs w:val="28"/>
     </w:rPr>
   </w:style>
-  <w:style w:type="paragraph" w:styleId="ListParagraph">
+  <w:style w:type="paragraph" w:styleId="Paragraphedeliste">
     <w:name w:val="List Paragraph"/>
     <w:basedOn w:val="Normal"/>
     <w:qFormat/>
@@ -4123,7 +3996,7 @@
       <w:lang w:bidi="ar-SA"/>
     </w:rPr>
   </w:style>
-  <w:style w:type="paragraph" w:styleId="BalloonText">
+  <w:style w:type="paragraph" w:styleId="Textedebulles">
     <w:name w:val="Balloon Text"/>
     <w:basedOn w:val="Normal"/>
     <w:qFormat/>
@@ -4134,9 +4007,9 @@
       <w:lang w:eastAsia="en-US" w:bidi="ar-SA"/>
     </w:rPr>
   </w:style>
-  <w:style w:type="paragraph" w:styleId="NoSpacing">
+  <w:style w:type="paragraph" w:styleId="Sansinterligne">
     <w:name w:val="No Spacing"/>
-    <w:link w:val="NoSpacingChar"/>
+    <w:link w:val="SansinterligneCar"/>
     <w:uiPriority w:val="1"/>
     <w:qFormat/>
     <w:rsid w:val="00AC3E23"/>
@@ -4165,10 +4038,10 @@
     <w:name w:val="Puce 1"/>
     <w:qFormat/>
   </w:style>
-  <w:style w:type="character" w:customStyle="1" w:styleId="Heading1Char">
-    <w:name w:val="Heading 1 Char"/>
-    <w:basedOn w:val="DefaultParagraphFont"/>
-    <w:link w:val="Heading1"/>
+  <w:style w:type="character" w:customStyle="1" w:styleId="Titre1Car">
+    <w:name w:val="Titre 1 Car"/>
+    <w:basedOn w:val="Policepardfaut"/>
+    <w:link w:val="Titre1"/>
     <w:uiPriority w:val="9"/>
     <w:rsid w:val="00A60D75"/>
     <w:rPr>
@@ -4195,7 +4068,7 @@
   </w:style>
   <w:style w:type="character" w:customStyle="1" w:styleId="Formatvorlage1Zchn">
     <w:name w:val="Formatvorlage1 Zchn"/>
-    <w:basedOn w:val="DefaultParagraphFont"/>
+    <w:basedOn w:val="Policepardfaut"/>
     <w:link w:val="Formatvorlage1"/>
     <w:rsid w:val="00707D02"/>
     <w:rPr>
@@ -4206,9 +4079,9 @@
       <w:lang w:val="fr-FR" w:eastAsia="fr-FR" w:bidi="fr-FR"/>
     </w:rPr>
   </w:style>
-  <w:style w:type="character" w:styleId="Hyperlink">
+  <w:style w:type="character" w:styleId="Lienhypertexte">
     <w:name w:val="Hyperlink"/>
-    <w:basedOn w:val="DefaultParagraphFont"/>
+    <w:basedOn w:val="Policepardfaut"/>
     <w:uiPriority w:val="99"/>
     <w:unhideWhenUsed/>
     <w:rsid w:val="00351752"/>
@@ -4217,9 +4090,9 @@
       <w:u w:val="single"/>
     </w:rPr>
   </w:style>
-  <w:style w:type="character" w:styleId="UnresolvedMention">
+  <w:style w:type="character" w:styleId="Mentionnonrsolue">
     <w:name w:val="Unresolved Mention"/>
-    <w:basedOn w:val="DefaultParagraphFont"/>
+    <w:basedOn w:val="Policepardfaut"/>
     <w:uiPriority w:val="99"/>
     <w:semiHidden/>
     <w:unhideWhenUsed/>

</xml_diff>